<commit_message>
top brand and top products in store menu based on category implemented
</commit_message>
<xml_diff>
--- a/Document/E_commerce_notes.docx
+++ b/Document/E_commerce_notes.docx
@@ -2450,6 +2450,42 @@
           <w:szCs w:val="24"/>
         </w:rPr>
         <w:t>Light Bulbs</w:t>
+      </w:r>
+    </w:p>
+    <w:p>
+      <w:pPr>
+        <w:pStyle w:val="ListParagraph"/>
+        <w:jc w:val="center"/>
+      </w:pPr>
+      <w:r>
+        <w:t>Flutter Carousel Slider with Dots</w:t>
+      </w:r>
+    </w:p>
+    <w:p>
+      <w:pPr>
+        <w:pStyle w:val="ListParagraph"/>
+      </w:pPr>
+      <w:r>
+        <w:t xml:space="preserve"> </w:t>
+      </w:r>
+      <w:r>
+        <w:t xml:space="preserve">From </w:t>
+      </w:r>
+      <w:proofErr w:type="spellStart"/>
+      <w:r>
+        <w:t>pub.dev</w:t>
+      </w:r>
+      <w:proofErr w:type="spellEnd"/>
+      <w:r>
+        <w:t xml:space="preserve"> add </w:t>
+      </w:r>
+      <w:proofErr w:type="spellStart"/>
+      <w:r>
+        <w:t>carousel_slider</w:t>
+      </w:r>
+      <w:proofErr w:type="spellEnd"/>
+      <w:r>
+        <w:t xml:space="preserve"> package</w:t>
       </w:r>
     </w:p>
     <w:p>

</xml_diff>